<commit_message>
Se crean casos de usos iniciales
</commit_message>
<xml_diff>
--- a/Documentación/Documentació-del-proyecto.docx
+++ b/Documentación/Documentació-del-proyecto.docx
@@ -13,6 +13,12 @@
     </w:p>
     <w:sdt>
       <w:sdtPr>
+        <w:rPr>
+          <w:rFonts w:eastAsiaTheme="minorHAnsi"/>
+          <w:b w:val="0"/>
+          <w:spacing w:val="0"/>
+          <w:sz w:val="24"/>
+        </w:rPr>
         <w:id w:val="-1241870528"/>
         <w:docPartObj>
           <w:docPartGallery w:val="Table of Contents"/>
@@ -21,11 +27,8 @@
       </w:sdtPr>
       <w:sdtEndPr>
         <w:rPr>
-          <w:rFonts w:eastAsiaTheme="minorHAnsi"/>
           <w:bCs/>
           <w:noProof/>
-          <w:spacing w:val="0"/>
-          <w:sz w:val="24"/>
         </w:rPr>
       </w:sdtEndPr>
       <w:sdtContent>
@@ -60,7 +63,7 @@
           <w:r>
             <w:fldChar w:fldCharType="separate"/>
           </w:r>
-          <w:hyperlink w:anchor="_Toc525818133" w:history="1">
+          <w:hyperlink w:anchor="_Toc525851532" w:history="1">
             <w:r>
               <w:rPr>
                 <w:rStyle w:val="Hyperlink"/>
@@ -103,7 +106,7 @@
                 <w:noProof/>
                 <w:webHidden/>
               </w:rPr>
-              <w:instrText xml:space="preserve"> PAGEREF _Toc525818133 \h </w:instrText>
+              <w:instrText xml:space="preserve"> PAGEREF _Toc525851532 \h </w:instrText>
             </w:r>
             <w:r>
               <w:rPr>
@@ -148,7 +151,7 @@
               <w:lang w:eastAsia="es-CO"/>
             </w:rPr>
           </w:pPr>
-          <w:hyperlink w:anchor="_Toc525818134" w:history="1">
+          <w:hyperlink w:anchor="_Toc525851533" w:history="1">
             <w:r>
               <w:rPr>
                 <w:rStyle w:val="Hyperlink"/>
@@ -191,7 +194,7 @@
                 <w:noProof/>
                 <w:webHidden/>
               </w:rPr>
-              <w:instrText xml:space="preserve"> PAGEREF _Toc525818134 \h </w:instrText>
+              <w:instrText xml:space="preserve"> PAGEREF _Toc525851533 \h </w:instrText>
             </w:r>
             <w:r>
               <w:rPr>
@@ -236,7 +239,7 @@
               <w:lang w:eastAsia="es-CO"/>
             </w:rPr>
           </w:pPr>
-          <w:hyperlink w:anchor="_Toc525818135" w:history="1">
+          <w:hyperlink w:anchor="_Toc525851534" w:history="1">
             <w:r>
               <w:rPr>
                 <w:rStyle w:val="Hyperlink"/>
@@ -279,7 +282,7 @@
                 <w:noProof/>
                 <w:webHidden/>
               </w:rPr>
-              <w:instrText xml:space="preserve"> PAGEREF _Toc525818135 \h </w:instrText>
+              <w:instrText xml:space="preserve"> PAGEREF _Toc525851534 \h </w:instrText>
             </w:r>
             <w:r>
               <w:rPr>
@@ -324,7 +327,7 @@
               <w:lang w:eastAsia="es-CO"/>
             </w:rPr>
           </w:pPr>
-          <w:hyperlink w:anchor="_Toc525818136" w:history="1">
+          <w:hyperlink w:anchor="_Toc525851535" w:history="1">
             <w:r>
               <w:rPr>
                 <w:rStyle w:val="Hyperlink"/>
@@ -367,7 +370,7 @@
                 <w:noProof/>
                 <w:webHidden/>
               </w:rPr>
-              <w:instrText xml:space="preserve"> PAGEREF _Toc525818136 \h </w:instrText>
+              <w:instrText xml:space="preserve"> PAGEREF _Toc525851535 \h </w:instrText>
             </w:r>
             <w:r>
               <w:rPr>
@@ -387,7 +390,7 @@
                 <w:noProof/>
                 <w:webHidden/>
               </w:rPr>
-              <w:t>6</w:t>
+              <w:t>7</w:t>
             </w:r>
             <w:r>
               <w:rPr>
@@ -412,7 +415,7 @@
               <w:lang w:eastAsia="es-CO"/>
             </w:rPr>
           </w:pPr>
-          <w:hyperlink w:anchor="_Toc525818137" w:history="1">
+          <w:hyperlink w:anchor="_Toc525851536" w:history="1">
             <w:r>
               <w:rPr>
                 <w:rStyle w:val="Hyperlink"/>
@@ -434,7 +437,7 @@
                 <w:rStyle w:val="Hyperlink"/>
                 <w:noProof/>
               </w:rPr>
-              <w:t>Requisito Funcionales</w:t>
+              <w:t>Requisitos Funcionales</w:t>
             </w:r>
             <w:r>
               <w:rPr>
@@ -455,7 +458,7 @@
                 <w:noProof/>
                 <w:webHidden/>
               </w:rPr>
-              <w:instrText xml:space="preserve"> PAGEREF _Toc525818137 \h </w:instrText>
+              <w:instrText xml:space="preserve"> PAGEREF _Toc525851536 \h </w:instrText>
             </w:r>
             <w:r>
               <w:rPr>
@@ -500,7 +503,7 @@
               <w:lang w:eastAsia="es-CO"/>
             </w:rPr>
           </w:pPr>
-          <w:hyperlink w:anchor="_Toc525818138" w:history="1">
+          <w:hyperlink w:anchor="_Toc525851537" w:history="1">
             <w:r>
               <w:rPr>
                 <w:rStyle w:val="Hyperlink"/>
@@ -522,7 +525,21 @@
                 <w:rStyle w:val="Hyperlink"/>
                 <w:noProof/>
               </w:rPr>
-              <w:t>Diagrama de Casos de Uso.</w:t>
+              <w:t>Diagramas de C</w:t>
+            </w:r>
+            <w:r>
+              <w:rPr>
+                <w:rStyle w:val="Hyperlink"/>
+                <w:noProof/>
+              </w:rPr>
+              <w:t>a</w:t>
+            </w:r>
+            <w:r>
+              <w:rPr>
+                <w:rStyle w:val="Hyperlink"/>
+                <w:noProof/>
+              </w:rPr>
+              <w:t>sos de Uso.</w:t>
             </w:r>
             <w:r>
               <w:rPr>
@@ -543,7 +560,7 @@
                 <w:noProof/>
                 <w:webHidden/>
               </w:rPr>
-              <w:instrText xml:space="preserve"> PAGEREF _Toc525818138 \h </w:instrText>
+              <w:instrText xml:space="preserve"> PAGEREF _Toc525851537 \h </w:instrText>
             </w:r>
             <w:r>
               <w:rPr>
@@ -588,7 +605,7 @@
               <w:lang w:eastAsia="es-CO"/>
             </w:rPr>
           </w:pPr>
-          <w:hyperlink w:anchor="_Toc525818139" w:history="1">
+          <w:hyperlink w:anchor="_Toc525851538" w:history="1">
             <w:r>
               <w:rPr>
                 <w:rStyle w:val="Hyperlink"/>
@@ -631,7 +648,7 @@
                 <w:noProof/>
                 <w:webHidden/>
               </w:rPr>
-              <w:instrText xml:space="preserve"> PAGEREF _Toc525818139 \h </w:instrText>
+              <w:instrText xml:space="preserve"> PAGEREF _Toc525851538 \h </w:instrText>
             </w:r>
             <w:r>
               <w:rPr>
@@ -734,7 +751,7 @@
         </w:numPr>
         <w:spacing w:before="60" w:after="60"/>
       </w:pPr>
-      <w:bookmarkStart w:id="0" w:name="_Toc525818133"/>
+      <w:bookmarkStart w:id="0" w:name="_Toc525851532"/>
       <w:r>
         <w:t>Resumen</w:t>
       </w:r>
@@ -769,19 +786,7 @@
         <w:t xml:space="preserve">) </w:t>
       </w:r>
       <w:r>
-        <w:t>Es una plataforma web en la cual se le brinda a estudiantes de bajos recursos, la oportunidad de acceder</w:t>
-      </w:r>
-      <w:r>
-        <w:t xml:space="preserve"> </w:t>
-      </w:r>
-      <w:r>
-        <w:t>a una mejor educación en las más importantes universidades de la ciudad de Bogotá D.C,</w:t>
-      </w:r>
-      <w:r>
-        <w:t xml:space="preserve"> </w:t>
-      </w:r>
-      <w:r>
-        <w:t>mediante becas con el 100% de cubrimiento para llevarte a un mejor mañana.</w:t>
+        <w:t>Es una plataforma web en la cual se le brinda a estudiantes de bajos recursos, la oportunidad de acceder a una mejor educación en las más importantes universidades de la ciudad de Bogotá D.C, mediante becas con el 100% de cubrimiento para llevarte a un mejor mañana.</w:t>
       </w:r>
     </w:p>
     <w:p>
@@ -803,7 +808,7 @@
         </w:numPr>
         <w:spacing w:before="60" w:after="60"/>
       </w:pPr>
-      <w:bookmarkStart w:id="1" w:name="_Toc525818134"/>
+      <w:bookmarkStart w:id="1" w:name="_Toc525851533"/>
       <w:r>
         <w:t>Introducción</w:t>
       </w:r>
@@ -893,7 +898,7 @@
         </w:numPr>
         <w:spacing w:before="60" w:after="60"/>
       </w:pPr>
-      <w:bookmarkStart w:id="2" w:name="_Toc525818135"/>
+      <w:bookmarkStart w:id="2" w:name="_Toc525851534"/>
       <w:r>
         <w:t>Objetivo</w:t>
       </w:r>
@@ -1220,13 +1225,7 @@
               <w:rPr>
                 <w:b/>
               </w:rPr>
-              <w:t>BJ</w:t>
-            </w:r>
-            <w:r>
-              <w:rPr>
-                <w:b/>
-              </w:rPr>
-              <w:t xml:space="preserve"> -</w:t>
+              <w:t>BJ -</w:t>
             </w:r>
             <w:r>
               <w:rPr>
@@ -1257,13 +1256,7 @@
               <w:rPr>
                 <w:b/>
               </w:rPr>
-              <w:t xml:space="preserve">Gestionar </w:t>
-            </w:r>
-            <w:r>
-              <w:rPr>
-                <w:b/>
-              </w:rPr>
-              <w:t>Ciudades</w:t>
+              <w:t>Gestionar Ciudades</w:t>
             </w:r>
           </w:p>
         </w:tc>
@@ -1297,19 +1290,7 @@
               <w:t>sistema</w:t>
             </w:r>
             <w:r>
-              <w:t xml:space="preserve"> deberá </w:t>
-            </w:r>
-            <w:r>
-              <w:t>permitir la administración de la</w:t>
-            </w:r>
-            <w:r>
-              <w:t xml:space="preserve">s </w:t>
-            </w:r>
-            <w:r>
-              <w:t>ciudades</w:t>
-            </w:r>
-            <w:r>
-              <w:t xml:space="preserve"> donde están ubicadas las universidades que desean ofertas sus becas.</w:t>
+              <w:t xml:space="preserve"> deberá permitir la administración de las ciudades donde están ubicadas las universidades que desean ofertas sus becas.</w:t>
             </w:r>
           </w:p>
         </w:tc>
@@ -1372,19 +1353,7 @@
               </w:numPr>
             </w:pPr>
             <w:r>
-              <w:t>Crear un</w:t>
-            </w:r>
-            <w:r>
-              <w:t>a</w:t>
-            </w:r>
-            <w:r>
-              <w:t xml:space="preserve"> </w:t>
-            </w:r>
-            <w:r>
-              <w:t>ciudad</w:t>
-            </w:r>
-            <w:r>
-              <w:t>.</w:t>
+              <w:t>Crear una ciudad.</w:t>
             </w:r>
           </w:p>
           <w:p>
@@ -1396,10 +1365,7 @@
               </w:numPr>
             </w:pPr>
             <w:r>
-              <w:t>Modificar una ciudad</w:t>
-            </w:r>
-            <w:r>
-              <w:t>.</w:t>
+              <w:t>Modificar una ciudad.</w:t>
             </w:r>
           </w:p>
           <w:p>
@@ -1424,16 +1390,7 @@
               </w:numPr>
             </w:pPr>
             <w:r>
-              <w:t xml:space="preserve">Solo cuando no tenga una </w:t>
-            </w:r>
-            <w:r>
-              <w:t>universidad</w:t>
-            </w:r>
-            <w:r>
-              <w:t xml:space="preserve"> asociada</w:t>
-            </w:r>
-            <w:r>
-              <w:t>.</w:t>
+              <w:t>Solo cuando no tenga una universidad asociada.</w:t>
             </w:r>
           </w:p>
           <w:p>
@@ -1457,19 +1414,13 @@
               </w:numPr>
             </w:pPr>
             <w:r>
-              <w:t xml:space="preserve">Visualizar </w:t>
-            </w:r>
-            <w:r>
-              <w:t xml:space="preserve">las </w:t>
+              <w:t xml:space="preserve">Visualizar las </w:t>
             </w:r>
             <w:r>
               <w:t>ciudades</w:t>
             </w:r>
             <w:r>
-              <w:t xml:space="preserve"> creada</w:t>
-            </w:r>
-            <w:r>
-              <w:t>s con un estado activo.</w:t>
+              <w:t xml:space="preserve"> creadas con un estado activo.</w:t>
             </w:r>
           </w:p>
           <w:p>
@@ -1522,13 +1473,7 @@
               <w:rPr>
                 <w:b/>
               </w:rPr>
-              <w:t>BJ</w:t>
-            </w:r>
-            <w:r>
-              <w:rPr>
-                <w:b/>
-              </w:rPr>
-              <w:t xml:space="preserve"> -</w:t>
+              <w:t>BJ -</w:t>
             </w:r>
             <w:r>
               <w:rPr>
@@ -1559,13 +1504,7 @@
               <w:rPr>
                 <w:b/>
               </w:rPr>
-              <w:t xml:space="preserve">Gestionar </w:t>
-            </w:r>
-            <w:r>
-              <w:rPr>
-                <w:b/>
-              </w:rPr>
-              <w:t>Universidades</w:t>
+              <w:t>Gestionar Universidades</w:t>
             </w:r>
           </w:p>
         </w:tc>
@@ -1805,13 +1744,7 @@
               <w:rPr>
                 <w:b/>
               </w:rPr>
-              <w:t>0</w:t>
-            </w:r>
-            <w:r>
-              <w:rPr>
-                <w:b/>
-              </w:rPr>
-              <w:t>4</w:t>
+              <w:t>04</w:t>
             </w:r>
           </w:p>
         </w:tc>
@@ -1830,13 +1763,7 @@
               <w:rPr>
                 <w:b/>
               </w:rPr>
-              <w:t xml:space="preserve">Gestionar </w:t>
-            </w:r>
-            <w:r>
-              <w:rPr>
-                <w:b/>
-              </w:rPr>
-              <w:t>Roles</w:t>
+              <w:t>Gestionar Roles</w:t>
             </w:r>
           </w:p>
         </w:tc>
@@ -1892,7 +1819,7 @@
               <w:spacing w:before="60" w:after="60"/>
             </w:pPr>
             <w:r>
-              <w:t>Baja</w:t>
+              <w:t>Medía.</w:t>
             </w:r>
           </w:p>
         </w:tc>
@@ -1971,8 +1898,6 @@
             <w:r>
               <w:t>Aprendiz que Aplica a las becas</w:t>
             </w:r>
-            <w:bookmarkStart w:id="3" w:name="_GoBack"/>
-            <w:bookmarkEnd w:id="3"/>
           </w:p>
         </w:tc>
       </w:tr>
@@ -2075,8 +2000,20 @@
           </w:tcPr>
           <w:p>
             <w:pPr>
-              <w:spacing w:before="60" w:after="60"/>
-            </w:pPr>
+              <w:pStyle w:val="NoSpacing"/>
+            </w:pPr>
+            <w:r>
+              <w:t xml:space="preserve">El sistema debe permitir la administración de </w:t>
+            </w:r>
+            <w:r>
+              <w:t xml:space="preserve">los tipos de identificación </w:t>
+            </w:r>
+            <w:r>
+              <w:t>los cuales se le asignan a cada persona</w:t>
+            </w:r>
+            <w:r>
+              <w:t>.</w:t>
+            </w:r>
           </w:p>
         </w:tc>
       </w:tr>
@@ -2100,8 +2037,11 @@
           </w:tcPr>
           <w:p>
             <w:pPr>
-              <w:spacing w:before="60" w:after="60"/>
-            </w:pPr>
+              <w:pStyle w:val="NoSpacing"/>
+            </w:pPr>
+            <w:r>
+              <w:t>Medía.</w:t>
+            </w:r>
           </w:p>
         </w:tc>
       </w:tr>
@@ -2125,8 +2065,120 @@
           </w:tcPr>
           <w:p>
             <w:pPr>
-              <w:spacing w:before="60" w:after="60"/>
-            </w:pPr>
+              <w:pStyle w:val="NoSpacing"/>
+              <w:numPr>
+                <w:ilvl w:val="0"/>
+                <w:numId w:val="3"/>
+              </w:numPr>
+            </w:pPr>
+            <w:r>
+              <w:t xml:space="preserve">Crear </w:t>
+            </w:r>
+            <w:r>
+              <w:t>un tipo de identificación</w:t>
+            </w:r>
+            <w:r>
+              <w:t>.</w:t>
+            </w:r>
+          </w:p>
+          <w:p>
+            <w:pPr>
+              <w:pStyle w:val="NoSpacing"/>
+              <w:numPr>
+                <w:ilvl w:val="0"/>
+                <w:numId w:val="3"/>
+              </w:numPr>
+            </w:pPr>
+            <w:r>
+              <w:t xml:space="preserve">Modificar </w:t>
+            </w:r>
+            <w:r>
+              <w:t>un tipo de identificación</w:t>
+            </w:r>
+            <w:r>
+              <w:t>.</w:t>
+            </w:r>
+          </w:p>
+          <w:p>
+            <w:pPr>
+              <w:pStyle w:val="NoSpacing"/>
+              <w:numPr>
+                <w:ilvl w:val="0"/>
+                <w:numId w:val="3"/>
+              </w:numPr>
+            </w:pPr>
+            <w:r>
+              <w:t xml:space="preserve">Eliminar </w:t>
+            </w:r>
+            <w:r>
+              <w:t>un tipo de identificación</w:t>
+            </w:r>
+          </w:p>
+          <w:p>
+            <w:pPr>
+              <w:pStyle w:val="NoSpacing"/>
+              <w:numPr>
+                <w:ilvl w:val="1"/>
+                <w:numId w:val="3"/>
+              </w:numPr>
+            </w:pPr>
+            <w:r>
+              <w:t>Solo cuando no tenga un</w:t>
+            </w:r>
+            <w:r>
+              <w:t>a</w:t>
+            </w:r>
+            <w:r>
+              <w:t xml:space="preserve"> </w:t>
+            </w:r>
+            <w:r>
+              <w:t>persona asociada</w:t>
+            </w:r>
+            <w:r>
+              <w:t>.</w:t>
+            </w:r>
+          </w:p>
+          <w:p>
+            <w:pPr>
+              <w:pStyle w:val="NoSpacing"/>
+              <w:numPr>
+                <w:ilvl w:val="1"/>
+                <w:numId w:val="3"/>
+              </w:numPr>
+            </w:pPr>
+            <w:r>
+              <w:t>Se elimina de manera lógica, no se debe visualizar en el sistema, pero debe quedar en las tablas del sistema.</w:t>
+            </w:r>
+          </w:p>
+          <w:p>
+            <w:pPr>
+              <w:pStyle w:val="NoSpacing"/>
+              <w:numPr>
+                <w:ilvl w:val="0"/>
+                <w:numId w:val="3"/>
+              </w:numPr>
+            </w:pPr>
+            <w:r>
+              <w:t xml:space="preserve">Visualizar </w:t>
+            </w:r>
+            <w:r>
+              <w:t xml:space="preserve">los </w:t>
+            </w:r>
+            <w:r>
+              <w:t>tipo</w:t>
+            </w:r>
+            <w:r>
+              <w:t>s</w:t>
+            </w:r>
+            <w:r>
+              <w:t xml:space="preserve"> de identificación</w:t>
+            </w:r>
+            <w:r>
+              <w:t xml:space="preserve"> creado</w:t>
+            </w:r>
+            <w:r>
+              <w:t>s con un estado activo.</w:t>
+            </w:r>
           </w:p>
         </w:tc>
       </w:tr>
@@ -2173,13 +2225,7 @@
               <w:rPr>
                 <w:b/>
               </w:rPr>
-              <w:t>BJ</w:t>
-            </w:r>
-            <w:r>
-              <w:rPr>
-                <w:b/>
-              </w:rPr>
-              <w:t xml:space="preserve"> - 06</w:t>
+              <w:t>BJ - 06</w:t>
             </w:r>
           </w:p>
         </w:tc>
@@ -2198,13 +2244,7 @@
               <w:rPr>
                 <w:b/>
               </w:rPr>
-              <w:t xml:space="preserve">Gestionar </w:t>
-            </w:r>
-            <w:r>
-              <w:rPr>
-                <w:b/>
-              </w:rPr>
-              <w:t>Personas</w:t>
+              <w:t>Gestionar Personas</w:t>
             </w:r>
           </w:p>
         </w:tc>
@@ -2327,13 +2367,7 @@
               <w:rPr>
                 <w:b/>
               </w:rPr>
-              <w:t>BJ</w:t>
-            </w:r>
-            <w:r>
-              <w:rPr>
-                <w:b/>
-              </w:rPr>
-              <w:t xml:space="preserve"> - 07</w:t>
+              <w:t>BJ - 07</w:t>
             </w:r>
           </w:p>
         </w:tc>
@@ -2352,13 +2386,7 @@
               <w:rPr>
                 <w:b/>
               </w:rPr>
-              <w:t xml:space="preserve">Gestionar </w:t>
-            </w:r>
-            <w:r>
-              <w:rPr>
-                <w:b/>
-              </w:rPr>
-              <w:t>Programas y/o Carreras</w:t>
+              <w:t>Gestionar Programas y/o Carreras</w:t>
             </w:r>
           </w:p>
         </w:tc>
@@ -2423,6 +2451,7 @@
               <w:spacing w:before="60" w:after="60"/>
             </w:pPr>
             <w:r>
+              <w:lastRenderedPageBreak/>
               <w:t>Criterios de Aceptación</w:t>
             </w:r>
           </w:p>
@@ -2481,13 +2510,7 @@
               <w:rPr>
                 <w:b/>
               </w:rPr>
-              <w:t>BJ</w:t>
-            </w:r>
-            <w:r>
-              <w:rPr>
-                <w:b/>
-              </w:rPr>
-              <w:t xml:space="preserve"> - 08</w:t>
+              <w:t>BJ - 08</w:t>
             </w:r>
           </w:p>
         </w:tc>
@@ -2506,13 +2529,7 @@
               <w:rPr>
                 <w:b/>
               </w:rPr>
-              <w:t xml:space="preserve">Gestionar </w:t>
-            </w:r>
-            <w:r>
-              <w:rPr>
-                <w:b/>
-              </w:rPr>
-              <w:t>Convocatorias</w:t>
+              <w:t>Gestionar Convocatorias</w:t>
             </w:r>
           </w:p>
         </w:tc>
@@ -2552,7 +2569,148 @@
               <w:spacing w:before="60" w:after="60"/>
             </w:pPr>
             <w:r>
-              <w:lastRenderedPageBreak/>
+              <w:t>Complejidad</w:t>
+            </w:r>
+          </w:p>
+        </w:tc>
+        <w:tc>
+          <w:tcPr>
+            <w:tcW w:w="3478" w:type="pct"/>
+          </w:tcPr>
+          <w:p>
+            <w:pPr>
+              <w:spacing w:before="60" w:after="60"/>
+            </w:pPr>
+          </w:p>
+        </w:tc>
+      </w:tr>
+      <w:tr>
+        <w:tc>
+          <w:tcPr>
+            <w:tcW w:w="1522" w:type="pct"/>
+          </w:tcPr>
+          <w:p>
+            <w:pPr>
+              <w:spacing w:before="60" w:after="60"/>
+            </w:pPr>
+            <w:r>
+              <w:t>Criterios de Aceptación</w:t>
+            </w:r>
+          </w:p>
+        </w:tc>
+        <w:tc>
+          <w:tcPr>
+            <w:tcW w:w="3478" w:type="pct"/>
+          </w:tcPr>
+          <w:p>
+            <w:pPr>
+              <w:spacing w:before="60" w:after="60"/>
+            </w:pPr>
+          </w:p>
+        </w:tc>
+      </w:tr>
+    </w:tbl>
+    <w:p>
+      <w:pPr>
+        <w:spacing w:before="60" w:after="60"/>
+      </w:pPr>
+    </w:p>
+    <w:p>
+      <w:pPr>
+        <w:spacing w:before="60" w:after="60"/>
+      </w:pPr>
+    </w:p>
+    <w:tbl>
+      <w:tblPr>
+        <w:tblStyle w:val="TableGrid"/>
+        <w:tblW w:w="5269" w:type="pct"/>
+        <w:tblLook w:val="04A0" w:firstRow="1" w:lastRow="0" w:firstColumn="1" w:lastColumn="0" w:noHBand="0" w:noVBand="1"/>
+      </w:tblPr>
+      <w:tblGrid>
+        <w:gridCol w:w="2832"/>
+        <w:gridCol w:w="6471"/>
+      </w:tblGrid>
+      <w:tr>
+        <w:tc>
+          <w:tcPr>
+            <w:tcW w:w="1522" w:type="pct"/>
+          </w:tcPr>
+          <w:p>
+            <w:pPr>
+              <w:spacing w:before="60" w:after="60"/>
+              <w:rPr>
+                <w:b/>
+              </w:rPr>
+            </w:pPr>
+            <w:r>
+              <w:rPr>
+                <w:b/>
+              </w:rPr>
+              <w:t>O</w:t>
+            </w:r>
+            <w:r>
+              <w:rPr>
+                <w:b/>
+              </w:rPr>
+              <w:t>BJ – 09</w:t>
+            </w:r>
+          </w:p>
+        </w:tc>
+        <w:tc>
+          <w:tcPr>
+            <w:tcW w:w="3478" w:type="pct"/>
+          </w:tcPr>
+          <w:p>
+            <w:pPr>
+              <w:spacing w:before="60" w:after="60"/>
+              <w:rPr>
+                <w:b/>
+              </w:rPr>
+            </w:pPr>
+            <w:r>
+              <w:rPr>
+                <w:b/>
+              </w:rPr>
+              <w:t>Aplicar a Convocatorias</w:t>
+            </w:r>
+          </w:p>
+        </w:tc>
+      </w:tr>
+      <w:tr>
+        <w:tc>
+          <w:tcPr>
+            <w:tcW w:w="1522" w:type="pct"/>
+          </w:tcPr>
+          <w:p>
+            <w:pPr>
+              <w:spacing w:before="60" w:after="60"/>
+            </w:pPr>
+            <w:r>
+              <w:t>Descripción</w:t>
+            </w:r>
+          </w:p>
+        </w:tc>
+        <w:tc>
+          <w:tcPr>
+            <w:tcW w:w="3478" w:type="pct"/>
+          </w:tcPr>
+          <w:p>
+            <w:pPr>
+              <w:spacing w:before="60" w:after="60"/>
+            </w:pPr>
+          </w:p>
+        </w:tc>
+      </w:tr>
+      <w:tr>
+        <w:tc>
+          <w:tcPr>
+            <w:tcW w:w="1522" w:type="pct"/>
+          </w:tcPr>
+          <w:p>
+            <w:pPr>
+              <w:spacing w:before="60" w:after="60"/>
+            </w:pPr>
+            <w:r>
               <w:t>Complejidad</w:t>
             </w:r>
           </w:p>
@@ -2621,7 +2779,7 @@
         </w:numPr>
         <w:spacing w:before="60" w:after="60"/>
       </w:pPr>
-      <w:bookmarkStart w:id="4" w:name="_Toc525818136"/>
+      <w:bookmarkStart w:id="3" w:name="_Toc525851535"/>
       <w:r>
         <w:t>Requisito</w:t>
       </w:r>
@@ -2631,7 +2789,7 @@
       <w:r>
         <w:t xml:space="preserve"> de Almacenamiento de Información</w:t>
       </w:r>
-      <w:bookmarkEnd w:id="4"/>
+      <w:bookmarkEnd w:id="3"/>
     </w:p>
     <w:p>
       <w:pPr>
@@ -2652,11 +2810,17 @@
         </w:numPr>
         <w:spacing w:before="60" w:after="60"/>
       </w:pPr>
-      <w:bookmarkStart w:id="5" w:name="_Toc525818137"/>
+      <w:bookmarkStart w:id="4" w:name="_Toc525851536"/>
       <w:r>
-        <w:t>Requisito Funcionales</w:t>
+        <w:t>Requisito</w:t>
       </w:r>
-      <w:bookmarkEnd w:id="5"/>
+      <w:r>
+        <w:t>s</w:t>
+      </w:r>
+      <w:r>
+        <w:t xml:space="preserve"> Funcionales</w:t>
+      </w:r>
+      <w:bookmarkEnd w:id="4"/>
     </w:p>
     <w:p>
       <w:pPr>
@@ -2667,12 +2831,94 @@
         </w:numPr>
         <w:spacing w:before="60" w:after="60"/>
       </w:pPr>
-      <w:bookmarkStart w:id="6" w:name="_Toc525818138"/>
+      <w:bookmarkStart w:id="5" w:name="_Toc525851537"/>
       <w:r>
-        <w:t>Diagrama de Casos de Uso.</w:t>
+        <w:t>Diagrama</w:t>
+      </w:r>
+      <w:r>
+        <w:t>s</w:t>
+      </w:r>
+      <w:r>
+        <w:t xml:space="preserve"> de Casos de Uso.</w:t>
+      </w:r>
+      <w:bookmarkEnd w:id="5"/>
+    </w:p>
+    <w:p>
+      <w:pPr>
+        <w:jc w:val="center"/>
+      </w:pPr>
+      <w:bookmarkStart w:id="6" w:name="_GoBack"/>
+      <w:r>
+        <w:rPr>
+          <w:noProof/>
+        </w:rPr>
+        <w:drawing>
+          <wp:inline distT="0" distB="0" distL="0" distR="0">
+            <wp:extent cx="3418450" cy="2523804"/>
+            <wp:effectExtent l="0" t="0" r="0" b="0"/>
+            <wp:docPr id="3" name="Picture 3"/>
+            <wp:cNvGraphicFramePr>
+              <a:graphicFrameLocks xmlns:a="http://schemas.openxmlformats.org/drawingml/2006/main" noChangeAspect="1"/>
+            </wp:cNvGraphicFramePr>
+            <a:graphic xmlns:a="http://schemas.openxmlformats.org/drawingml/2006/main">
+              <a:graphicData uri="http://schemas.openxmlformats.org/drawingml/2006/picture">
+                <pic:pic xmlns:pic="http://schemas.openxmlformats.org/drawingml/2006/picture">
+                  <pic:nvPicPr>
+                    <pic:cNvPr id="3" name="Casos de Uso.png"/>
+                    <pic:cNvPicPr/>
+                  </pic:nvPicPr>
+                  <pic:blipFill>
+                    <a:blip r:embed="rId8" cstate="print">
+                      <a:extLst>
+                        <a:ext uri="{28A0092B-C50C-407E-A947-70E740481C1C}">
+                          <a14:useLocalDpi xmlns:a14="http://schemas.microsoft.com/office/drawing/2010/main" val="0"/>
+                        </a:ext>
+                      </a:extLst>
+                    </a:blip>
+                    <a:stretch>
+                      <a:fillRect/>
+                    </a:stretch>
+                  </pic:blipFill>
+                  <pic:spPr>
+                    <a:xfrm>
+                      <a:off x="0" y="0"/>
+                      <a:ext cx="3466654" cy="2559392"/>
+                    </a:xfrm>
+                    <a:prstGeom prst="rect">
+                      <a:avLst/>
+                    </a:prstGeom>
+                  </pic:spPr>
+                </pic:pic>
+              </a:graphicData>
+            </a:graphic>
+          </wp:inline>
+        </w:drawing>
       </w:r>
       <w:bookmarkEnd w:id="6"/>
     </w:p>
+    <w:p>
+      <w:hyperlink r:id="rId9" w:history="1">
+        <w:r>
+          <w:rPr>
+            <w:rStyle w:val="Hyperlink"/>
+          </w:rPr>
+          <w:t>Ver Im</w:t>
+        </w:r>
+        <w:r>
+          <w:rPr>
+            <w:rStyle w:val="Hyperlink"/>
+          </w:rPr>
+          <w:t>a</w:t>
+        </w:r>
+        <w:r>
+          <w:rPr>
+            <w:rStyle w:val="Hyperlink"/>
+          </w:rPr>
+          <w:t>gen completa</w:t>
+        </w:r>
+      </w:hyperlink>
+    </w:p>
+    <w:p/>
     <w:p>
       <w:pPr>
         <w:pStyle w:val="Heading2"/>
@@ -2682,7 +2928,7 @@
         </w:numPr>
         <w:spacing w:before="60" w:after="60"/>
       </w:pPr>
-      <w:bookmarkStart w:id="7" w:name="_Toc525818139"/>
+      <w:bookmarkStart w:id="7" w:name="_Toc525851538"/>
       <w:r>
         <w:t>Definición de Actores</w:t>
       </w:r>
@@ -2694,7 +2940,7 @@
       </w:pPr>
     </w:p>
     <w:sectPr>
-      <w:headerReference w:type="default" r:id="rId8"/>
+      <w:headerReference w:type="default" r:id="rId10"/>
       <w:pgSz w:w="12240" w:h="15840"/>
       <w:pgMar w:top="1417" w:right="1701" w:bottom="1417" w:left="1701" w:header="708" w:footer="708" w:gutter="0"/>
       <w:cols w:space="708"/>
@@ -3876,6 +4122,30 @@
       <w:rFonts w:ascii="Arial" w:hAnsi="Arial"/>
     </w:rPr>
   </w:style>
+  <w:style w:type="character" w:styleId="UnresolvedMention">
+    <w:name w:val="Unresolved Mention"/>
+    <w:basedOn w:val="DefaultParagraphFont"/>
+    <w:uiPriority w:val="99"/>
+    <w:semiHidden/>
+    <w:unhideWhenUsed/>
+    <w:rsid w:val="000940C5"/>
+    <w:rPr>
+      <w:color w:val="808080"/>
+      <w:shd w:val="clear" w:color="auto" w:fill="E6E6E6"/>
+    </w:rPr>
+  </w:style>
+  <w:style w:type="character" w:styleId="FollowedHyperlink">
+    <w:name w:val="FollowedHyperlink"/>
+    <w:basedOn w:val="DefaultParagraphFont"/>
+    <w:uiPriority w:val="99"/>
+    <w:semiHidden/>
+    <w:unhideWhenUsed/>
+    <w:rsid w:val="000940C5"/>
+    <w:rPr>
+      <w:color w:val="954F72" w:themeColor="followedHyperlink"/>
+      <w:u w:val="single"/>
+    </w:rPr>
+  </w:style>
 </w:styles>
 </file>
 
@@ -4179,7 +4449,7 @@
 </file>
 
 <file path=customXml/itemProps1.xml><?xml version="1.0" encoding="utf-8"?>
-<ds:datastoreItem xmlns:ds="http://schemas.openxmlformats.org/officeDocument/2006/customXml" ds:itemID="{A1B3C8D3-CBD6-4066-AA21-D0635E30F83F}">
+<ds:datastoreItem xmlns:ds="http://schemas.openxmlformats.org/officeDocument/2006/customXml" ds:itemID="{F1047DED-D216-4D67-80D4-0132D2FA26A1}">
   <ds:schemaRefs>
     <ds:schemaRef ds:uri="http://schemas.openxmlformats.org/officeDocument/2006/bibliography"/>
   </ds:schemaRefs>

</xml_diff>

<commit_message>
Se crean los casos de uso
</commit_message>
<xml_diff>
--- a/Documentación/Documentació-del-proyecto.docx
+++ b/Documentación/Documentació-del-proyecto.docx
@@ -525,21 +525,7 @@
                 <w:rStyle w:val="Hyperlink"/>
                 <w:noProof/>
               </w:rPr>
-              <w:t>Diagramas de C</w:t>
-            </w:r>
-            <w:r>
-              <w:rPr>
-                <w:rStyle w:val="Hyperlink"/>
-                <w:noProof/>
-              </w:rPr>
-              <w:t>a</w:t>
-            </w:r>
-            <w:r>
-              <w:rPr>
-                <w:rStyle w:val="Hyperlink"/>
-                <w:noProof/>
-              </w:rPr>
-              <w:t>sos de Uso.</w:t>
+              <w:t>Diagramas de Casos de Uso.</w:t>
             </w:r>
             <w:r>
               <w:rPr>
@@ -1862,9 +1848,14 @@
                 <w:lang w:val="en-US"/>
               </w:rPr>
             </w:pPr>
-            <w:r>
+            <w:proofErr w:type="spellStart"/>
+            <w:r>
+              <w:rPr>
+                <w:lang w:val="en-US"/>
+              </w:rPr>
               <w:t>Administrador</w:t>
             </w:r>
+            <w:proofErr w:type="spellEnd"/>
             <w:r>
               <w:rPr>
                 <w:lang w:val="en-US"/>
@@ -2068,7 +2059,7 @@
               <w:pStyle w:val="NoSpacing"/>
               <w:numPr>
                 <w:ilvl w:val="0"/>
-                <w:numId w:val="3"/>
+                <w:numId w:val="5"/>
               </w:numPr>
             </w:pPr>
             <w:r>
@@ -2086,7 +2077,7 @@
               <w:pStyle w:val="NoSpacing"/>
               <w:numPr>
                 <w:ilvl w:val="0"/>
-                <w:numId w:val="3"/>
+                <w:numId w:val="5"/>
               </w:numPr>
             </w:pPr>
             <w:r>
@@ -2104,7 +2095,7 @@
               <w:pStyle w:val="NoSpacing"/>
               <w:numPr>
                 <w:ilvl w:val="0"/>
-                <w:numId w:val="3"/>
+                <w:numId w:val="5"/>
               </w:numPr>
             </w:pPr>
             <w:r>
@@ -2119,7 +2110,7 @@
               <w:pStyle w:val="NoSpacing"/>
               <w:numPr>
                 <w:ilvl w:val="1"/>
-                <w:numId w:val="3"/>
+                <w:numId w:val="5"/>
               </w:numPr>
             </w:pPr>
             <w:r>
@@ -2143,7 +2134,7 @@
               <w:pStyle w:val="NoSpacing"/>
               <w:numPr>
                 <w:ilvl w:val="1"/>
-                <w:numId w:val="3"/>
+                <w:numId w:val="5"/>
               </w:numPr>
             </w:pPr>
             <w:r>
@@ -2155,26 +2146,14 @@
               <w:pStyle w:val="NoSpacing"/>
               <w:numPr>
                 <w:ilvl w:val="0"/>
-                <w:numId w:val="3"/>
+                <w:numId w:val="5"/>
               </w:numPr>
             </w:pPr>
             <w:r>
               <w:t xml:space="preserve">Visualizar </w:t>
             </w:r>
             <w:r>
-              <w:t xml:space="preserve">los </w:t>
-            </w:r>
-            <w:r>
-              <w:t>tipo</w:t>
-            </w:r>
-            <w:r>
-              <w:t>s</w:t>
-            </w:r>
-            <w:r>
-              <w:t xml:space="preserve"> de identificación</w:t>
-            </w:r>
-            <w:r>
-              <w:t xml:space="preserve"> creado</w:t>
+              <w:t>los tipos de identificación creado</w:t>
             </w:r>
             <w:r>
               <w:t>s con un estado activo.</w:t>
@@ -2269,8 +2248,20 @@
           </w:tcPr>
           <w:p>
             <w:pPr>
-              <w:spacing w:before="60" w:after="60"/>
-            </w:pPr>
+              <w:pStyle w:val="NoSpacing"/>
+            </w:pPr>
+            <w:r>
+              <w:t>El sistema</w:t>
+            </w:r>
+            <w:r>
+              <w:t xml:space="preserve"> debe permitir la administración</w:t>
+            </w:r>
+            <w:r>
+              <w:t xml:space="preserve"> de </w:t>
+            </w:r>
+            <w:r>
+              <w:t>las personas que intervienen en el sistema como administradores y aprendices</w:t>
+            </w:r>
           </w:p>
         </w:tc>
       </w:tr>
@@ -2294,8 +2285,11 @@
           </w:tcPr>
           <w:p>
             <w:pPr>
-              <w:spacing w:before="60" w:after="60"/>
-            </w:pPr>
+              <w:pStyle w:val="NoSpacing"/>
+            </w:pPr>
+            <w:r>
+              <w:t>Medía.</w:t>
+            </w:r>
           </w:p>
         </w:tc>
       </w:tr>
@@ -2319,8 +2313,138 @@
           </w:tcPr>
           <w:p>
             <w:pPr>
-              <w:spacing w:before="60" w:after="60"/>
-            </w:pPr>
+              <w:pStyle w:val="NoSpacing"/>
+              <w:numPr>
+                <w:ilvl w:val="0"/>
+                <w:numId w:val="6"/>
+              </w:numPr>
+            </w:pPr>
+            <w:r>
+              <w:t xml:space="preserve">Crear </w:t>
+            </w:r>
+            <w:r>
+              <w:t>una persona</w:t>
+            </w:r>
+            <w:r>
+              <w:t>.</w:t>
+            </w:r>
+          </w:p>
+          <w:p>
+            <w:pPr>
+              <w:pStyle w:val="NoSpacing"/>
+              <w:numPr>
+                <w:ilvl w:val="1"/>
+                <w:numId w:val="6"/>
+              </w:numPr>
+            </w:pPr>
+            <w:r>
+              <w:t>Un administrador de A.B.E debe poder crear a los administradores de A.B.E y de Universidad.</w:t>
+            </w:r>
+          </w:p>
+          <w:p>
+            <w:pPr>
+              <w:pStyle w:val="NoSpacing"/>
+              <w:numPr>
+                <w:ilvl w:val="1"/>
+                <w:numId w:val="6"/>
+              </w:numPr>
+            </w:pPr>
+            <w:r>
+              <w:t>El sistema debe permitir a los aprendices registrarse.</w:t>
+            </w:r>
+          </w:p>
+          <w:p>
+            <w:pPr>
+              <w:pStyle w:val="NoSpacing"/>
+              <w:numPr>
+                <w:ilvl w:val="0"/>
+                <w:numId w:val="6"/>
+              </w:numPr>
+            </w:pPr>
+            <w:r>
+              <w:t xml:space="preserve">Modificar </w:t>
+            </w:r>
+            <w:r>
+              <w:t>una persona</w:t>
+            </w:r>
+            <w:r>
+              <w:t>.</w:t>
+            </w:r>
+          </w:p>
+          <w:p>
+            <w:pPr>
+              <w:pStyle w:val="NoSpacing"/>
+              <w:numPr>
+                <w:ilvl w:val="1"/>
+                <w:numId w:val="6"/>
+              </w:numPr>
+            </w:pPr>
+            <w:r>
+              <w:t>Los usuarios deben poder modificar su información básica, en caso de cambiar número</w:t>
+            </w:r>
+            <w:r>
+              <w:t>s</w:t>
+            </w:r>
+            <w:r>
+              <w:t xml:space="preserve"> de identificación y roles solo puede hacerlo un administrador de A.B.E.</w:t>
+            </w:r>
+          </w:p>
+          <w:p>
+            <w:pPr>
+              <w:pStyle w:val="NoSpacing"/>
+              <w:numPr>
+                <w:ilvl w:val="0"/>
+                <w:numId w:val="6"/>
+              </w:numPr>
+            </w:pPr>
+            <w:r>
+              <w:lastRenderedPageBreak/>
+              <w:t>Eliminar un tipo de identificación</w:t>
+            </w:r>
+          </w:p>
+          <w:p>
+            <w:pPr>
+              <w:pStyle w:val="NoSpacing"/>
+              <w:numPr>
+                <w:ilvl w:val="1"/>
+                <w:numId w:val="6"/>
+              </w:numPr>
+            </w:pPr>
+            <w:r>
+              <w:t>Solo cuando no tenga una persona asociada.</w:t>
+            </w:r>
+          </w:p>
+          <w:p>
+            <w:pPr>
+              <w:pStyle w:val="NoSpacing"/>
+              <w:numPr>
+                <w:ilvl w:val="1"/>
+                <w:numId w:val="6"/>
+              </w:numPr>
+            </w:pPr>
+            <w:r>
+              <w:t>Se elimina de manera lógica, no se debe visualizar en el sistema, pero debe quedar en las tablas del sistema.</w:t>
+            </w:r>
+          </w:p>
+          <w:p>
+            <w:pPr>
+              <w:pStyle w:val="NoSpacing"/>
+              <w:numPr>
+                <w:ilvl w:val="0"/>
+                <w:numId w:val="6"/>
+              </w:numPr>
+            </w:pPr>
+            <w:r>
+              <w:t xml:space="preserve">Visualizar </w:t>
+            </w:r>
+            <w:r>
+              <w:t>las personas creada</w:t>
+            </w:r>
+            <w:r>
+              <w:t>s con un estado activo.</w:t>
+            </w:r>
+            <w:bookmarkStart w:id="3" w:name="_GoBack"/>
+            <w:bookmarkEnd w:id="3"/>
           </w:p>
         </w:tc>
       </w:tr>
@@ -2451,7 +2575,6 @@
               <w:spacing w:before="60" w:after="60"/>
             </w:pPr>
             <w:r>
-              <w:lastRenderedPageBreak/>
               <w:t>Criterios de Aceptación</w:t>
             </w:r>
           </w:p>
@@ -2779,7 +2902,7 @@
         </w:numPr>
         <w:spacing w:before="60" w:after="60"/>
       </w:pPr>
-      <w:bookmarkStart w:id="3" w:name="_Toc525851535"/>
+      <w:bookmarkStart w:id="4" w:name="_Toc525851535"/>
       <w:r>
         <w:t>Requisito</w:t>
       </w:r>
@@ -2789,7 +2912,7 @@
       <w:r>
         <w:t xml:space="preserve"> de Almacenamiento de Información</w:t>
       </w:r>
-      <w:bookmarkEnd w:id="3"/>
+      <w:bookmarkEnd w:id="4"/>
     </w:p>
     <w:p>
       <w:pPr>
@@ -2810,7 +2933,7 @@
         </w:numPr>
         <w:spacing w:before="60" w:after="60"/>
       </w:pPr>
-      <w:bookmarkStart w:id="4" w:name="_Toc525851536"/>
+      <w:bookmarkStart w:id="5" w:name="_Toc525851536"/>
       <w:r>
         <w:t>Requisito</w:t>
       </w:r>
@@ -2820,7 +2943,7 @@
       <w:r>
         <w:t xml:space="preserve"> Funcionales</w:t>
       </w:r>
-      <w:bookmarkEnd w:id="4"/>
+      <w:bookmarkEnd w:id="5"/>
     </w:p>
     <w:p>
       <w:pPr>
@@ -2831,7 +2954,7 @@
         </w:numPr>
         <w:spacing w:before="60" w:after="60"/>
       </w:pPr>
-      <w:bookmarkStart w:id="5" w:name="_Toc525851537"/>
+      <w:bookmarkStart w:id="6" w:name="_Toc525851537"/>
       <w:r>
         <w:t>Diagrama</w:t>
       </w:r>
@@ -2841,13 +2964,12 @@
       <w:r>
         <w:t xml:space="preserve"> de Casos de Uso.</w:t>
       </w:r>
-      <w:bookmarkEnd w:id="5"/>
+      <w:bookmarkEnd w:id="6"/>
     </w:p>
     <w:p>
       <w:pPr>
         <w:jc w:val="center"/>
       </w:pPr>
-      <w:bookmarkStart w:id="6" w:name="_GoBack"/>
       <w:r>
         <w:rPr>
           <w:noProof/>
@@ -2894,7 +3016,6 @@
           </wp:inline>
         </w:drawing>
       </w:r>
-      <w:bookmarkEnd w:id="6"/>
     </w:p>
     <w:p>
       <w:hyperlink r:id="rId9" w:history="1">
@@ -2902,19 +3023,7 @@
           <w:rPr>
             <w:rStyle w:val="Hyperlink"/>
           </w:rPr>
-          <w:t>Ver Im</w:t>
-        </w:r>
-        <w:r>
-          <w:rPr>
-            <w:rStyle w:val="Hyperlink"/>
-          </w:rPr>
-          <w:t>a</w:t>
-        </w:r>
-        <w:r>
-          <w:rPr>
-            <w:rStyle w:val="Hyperlink"/>
-          </w:rPr>
-          <w:t>gen completa</w:t>
+          <w:t>Ver Imagen completa</w:t>
         </w:r>
       </w:hyperlink>
     </w:p>
@@ -3120,6 +3229,95 @@
     </w:lvl>
   </w:abstractNum>
   <w:abstractNum w:abstractNumId="1" w15:restartNumberingAfterBreak="0">
+    <w:nsid w:val="284101C1"/>
+    <w:multiLevelType w:val="multilevel"/>
+    <w:tmpl w:val="240A001F"/>
+    <w:lvl w:ilvl="0">
+      <w:start w:val="1"/>
+      <w:numFmt w:val="decimal"/>
+      <w:lvlText w:val="%1."/>
+      <w:lvlJc w:val="left"/>
+      <w:pPr>
+        <w:ind w:left="360" w:hanging="360"/>
+      </w:pPr>
+      <w:rPr>
+        <w:rFonts w:hint="default"/>
+      </w:rPr>
+    </w:lvl>
+    <w:lvl w:ilvl="1">
+      <w:start w:val="1"/>
+      <w:numFmt w:val="decimal"/>
+      <w:lvlText w:val="%1.%2."/>
+      <w:lvlJc w:val="left"/>
+      <w:pPr>
+        <w:ind w:left="792" w:hanging="432"/>
+      </w:pPr>
+    </w:lvl>
+    <w:lvl w:ilvl="2">
+      <w:start w:val="1"/>
+      <w:numFmt w:val="decimal"/>
+      <w:lvlText w:val="%1.%2.%3."/>
+      <w:lvlJc w:val="left"/>
+      <w:pPr>
+        <w:ind w:left="1224" w:hanging="504"/>
+      </w:pPr>
+    </w:lvl>
+    <w:lvl w:ilvl="3">
+      <w:start w:val="1"/>
+      <w:numFmt w:val="decimal"/>
+      <w:lvlText w:val="%1.%2.%3.%4."/>
+      <w:lvlJc w:val="left"/>
+      <w:pPr>
+        <w:ind w:left="1728" w:hanging="648"/>
+      </w:pPr>
+    </w:lvl>
+    <w:lvl w:ilvl="4">
+      <w:start w:val="1"/>
+      <w:numFmt w:val="decimal"/>
+      <w:lvlText w:val="%1.%2.%3.%4.%5."/>
+      <w:lvlJc w:val="left"/>
+      <w:pPr>
+        <w:ind w:left="2232" w:hanging="792"/>
+      </w:pPr>
+    </w:lvl>
+    <w:lvl w:ilvl="5">
+      <w:start w:val="1"/>
+      <w:numFmt w:val="decimal"/>
+      <w:lvlText w:val="%1.%2.%3.%4.%5.%6."/>
+      <w:lvlJc w:val="left"/>
+      <w:pPr>
+        <w:ind w:left="2736" w:hanging="936"/>
+      </w:pPr>
+    </w:lvl>
+    <w:lvl w:ilvl="6">
+      <w:start w:val="1"/>
+      <w:numFmt w:val="decimal"/>
+      <w:lvlText w:val="%1.%2.%3.%4.%5.%6.%7."/>
+      <w:lvlJc w:val="left"/>
+      <w:pPr>
+        <w:ind w:left="3240" w:hanging="1080"/>
+      </w:pPr>
+    </w:lvl>
+    <w:lvl w:ilvl="7">
+      <w:start w:val="1"/>
+      <w:numFmt w:val="decimal"/>
+      <w:lvlText w:val="%1.%2.%3.%4.%5.%6.%7.%8."/>
+      <w:lvlJc w:val="left"/>
+      <w:pPr>
+        <w:ind w:left="3744" w:hanging="1224"/>
+      </w:pPr>
+    </w:lvl>
+    <w:lvl w:ilvl="8">
+      <w:start w:val="1"/>
+      <w:numFmt w:val="decimal"/>
+      <w:lvlText w:val="%1.%2.%3.%4.%5.%6.%7.%8.%9."/>
+      <w:lvlJc w:val="left"/>
+      <w:pPr>
+        <w:ind w:left="4320" w:hanging="1440"/>
+      </w:pPr>
+    </w:lvl>
+  </w:abstractNum>
+  <w:abstractNum w:abstractNumId="2" w15:restartNumberingAfterBreak="0">
     <w:nsid w:val="3AA474BD"/>
     <w:multiLevelType w:val="multilevel"/>
     <w:tmpl w:val="240A001F"/>
@@ -3208,7 +3406,7 @@
       </w:pPr>
     </w:lvl>
   </w:abstractNum>
-  <w:abstractNum w:abstractNumId="2" w15:restartNumberingAfterBreak="0">
+  <w:abstractNum w:abstractNumId="3" w15:restartNumberingAfterBreak="0">
     <w:nsid w:val="636553D6"/>
     <w:multiLevelType w:val="multilevel"/>
     <w:tmpl w:val="240A001F"/>
@@ -3297,7 +3495,96 @@
       </w:pPr>
     </w:lvl>
   </w:abstractNum>
-  <w:abstractNum w:abstractNumId="3" w15:restartNumberingAfterBreak="0">
+  <w:abstractNum w:abstractNumId="4" w15:restartNumberingAfterBreak="0">
+    <w:nsid w:val="7AC77D05"/>
+    <w:multiLevelType w:val="multilevel"/>
+    <w:tmpl w:val="240A001F"/>
+    <w:lvl w:ilvl="0">
+      <w:start w:val="1"/>
+      <w:numFmt w:val="decimal"/>
+      <w:lvlText w:val="%1."/>
+      <w:lvlJc w:val="left"/>
+      <w:pPr>
+        <w:ind w:left="360" w:hanging="360"/>
+      </w:pPr>
+      <w:rPr>
+        <w:rFonts w:hint="default"/>
+      </w:rPr>
+    </w:lvl>
+    <w:lvl w:ilvl="1">
+      <w:start w:val="1"/>
+      <w:numFmt w:val="decimal"/>
+      <w:lvlText w:val="%1.%2."/>
+      <w:lvlJc w:val="left"/>
+      <w:pPr>
+        <w:ind w:left="792" w:hanging="432"/>
+      </w:pPr>
+    </w:lvl>
+    <w:lvl w:ilvl="2">
+      <w:start w:val="1"/>
+      <w:numFmt w:val="decimal"/>
+      <w:lvlText w:val="%1.%2.%3."/>
+      <w:lvlJc w:val="left"/>
+      <w:pPr>
+        <w:ind w:left="1224" w:hanging="504"/>
+      </w:pPr>
+    </w:lvl>
+    <w:lvl w:ilvl="3">
+      <w:start w:val="1"/>
+      <w:numFmt w:val="decimal"/>
+      <w:lvlText w:val="%1.%2.%3.%4."/>
+      <w:lvlJc w:val="left"/>
+      <w:pPr>
+        <w:ind w:left="1728" w:hanging="648"/>
+      </w:pPr>
+    </w:lvl>
+    <w:lvl w:ilvl="4">
+      <w:start w:val="1"/>
+      <w:numFmt w:val="decimal"/>
+      <w:lvlText w:val="%1.%2.%3.%4.%5."/>
+      <w:lvlJc w:val="left"/>
+      <w:pPr>
+        <w:ind w:left="2232" w:hanging="792"/>
+      </w:pPr>
+    </w:lvl>
+    <w:lvl w:ilvl="5">
+      <w:start w:val="1"/>
+      <w:numFmt w:val="decimal"/>
+      <w:lvlText w:val="%1.%2.%3.%4.%5.%6."/>
+      <w:lvlJc w:val="left"/>
+      <w:pPr>
+        <w:ind w:left="2736" w:hanging="936"/>
+      </w:pPr>
+    </w:lvl>
+    <w:lvl w:ilvl="6">
+      <w:start w:val="1"/>
+      <w:numFmt w:val="decimal"/>
+      <w:lvlText w:val="%1.%2.%3.%4.%5.%6.%7."/>
+      <w:lvlJc w:val="left"/>
+      <w:pPr>
+        <w:ind w:left="3240" w:hanging="1080"/>
+      </w:pPr>
+    </w:lvl>
+    <w:lvl w:ilvl="7">
+      <w:start w:val="1"/>
+      <w:numFmt w:val="decimal"/>
+      <w:lvlText w:val="%1.%2.%3.%4.%5.%6.%7.%8."/>
+      <w:lvlJc w:val="left"/>
+      <w:pPr>
+        <w:ind w:left="3744" w:hanging="1224"/>
+      </w:pPr>
+    </w:lvl>
+    <w:lvl w:ilvl="8">
+      <w:start w:val="1"/>
+      <w:numFmt w:val="decimal"/>
+      <w:lvlText w:val="%1.%2.%3.%4.%5.%6.%7.%8.%9."/>
+      <w:lvlJc w:val="left"/>
+      <w:pPr>
+        <w:ind w:left="4320" w:hanging="1440"/>
+      </w:pPr>
+    </w:lvl>
+  </w:abstractNum>
+  <w:abstractNum w:abstractNumId="5" w15:restartNumberingAfterBreak="0">
     <w:nsid w:val="7F955957"/>
     <w:multiLevelType w:val="multilevel"/>
     <w:tmpl w:val="240A001F"/>
@@ -3390,13 +3677,19 @@
     <w:abstractNumId w:val="0"/>
   </w:num>
   <w:num w:numId="2">
-    <w:abstractNumId w:val="1"/>
+    <w:abstractNumId w:val="2"/>
   </w:num>
   <w:num w:numId="3">
+    <w:abstractNumId w:val="5"/>
+  </w:num>
+  <w:num w:numId="4">
     <w:abstractNumId w:val="3"/>
   </w:num>
-  <w:num w:numId="4">
-    <w:abstractNumId w:val="2"/>
+  <w:num w:numId="5">
+    <w:abstractNumId w:val="4"/>
+  </w:num>
+  <w:num w:numId="6">
+    <w:abstractNumId w:val="1"/>
   </w:num>
 </w:numbering>
 </file>
@@ -4449,7 +4742,7 @@
 </file>
 
 <file path=customXml/itemProps1.xml><?xml version="1.0" encoding="utf-8"?>
-<ds:datastoreItem xmlns:ds="http://schemas.openxmlformats.org/officeDocument/2006/customXml" ds:itemID="{F1047DED-D216-4D67-80D4-0132D2FA26A1}">
+<ds:datastoreItem xmlns:ds="http://schemas.openxmlformats.org/officeDocument/2006/customXml" ds:itemID="{70B29951-E9BF-42DB-BD0E-6DF7845CAA56}">
   <ds:schemaRefs>
     <ds:schemaRef ds:uri="http://schemas.openxmlformats.org/officeDocument/2006/bibliography"/>
   </ds:schemaRefs>

</xml_diff>